<commit_message>
- added role details service
</commit_message>
<xml_diff>
--- a/api docs.docx
+++ b/api docs.docx
@@ -80,31 +80,12 @@
           <w:b/>
           <w:u w:val="single"/>
         </w:rPr>
-        <w:t xml:space="preserve">Create </w:t>
-      </w:r>
-      <w:proofErr w:type="gramStart"/>
-      <w:r>
-        <w:rPr>
-          <w:b/>
-          <w:u w:val="single"/>
-        </w:rPr>
-        <w:t>role :</w:t>
-      </w:r>
-      <w:proofErr w:type="gramEnd"/>
-    </w:p>
-    <w:p>
-      <w:proofErr w:type="spellStart"/>
-      <w:proofErr w:type="gramStart"/>
-      <w:r>
-        <w:t>url</w:t>
-      </w:r>
-      <w:proofErr w:type="spellEnd"/>
-      <w:r>
-        <w:t xml:space="preserve">  :</w:t>
-      </w:r>
-      <w:proofErr w:type="gramEnd"/>
-      <w:r>
-        <w:t xml:space="preserve"> </w:t>
+        <w:t>Create role :</w:t>
+      </w:r>
+    </w:p>
+    <w:p>
+      <w:r>
+        <w:t xml:space="preserve">url  : </w:t>
       </w:r>
       <w:r>
         <w:rPr>
@@ -118,11 +99,9 @@
       </w:r>
     </w:p>
     <w:p>
-      <w:proofErr w:type="gramStart"/>
       <w:r>
         <w:t>request :</w:t>
       </w:r>
-      <w:proofErr w:type="gramEnd"/>
       <w:r>
         <w:t xml:space="preserve"> </w:t>
       </w:r>
@@ -132,28 +111,12 @@
     </w:p>
     <w:p>
       <w:r>
-        <w:t xml:space="preserve">    "</w:t>
-      </w:r>
-      <w:proofErr w:type="gramStart"/>
-      <w:r>
-        <w:t>type</w:t>
-      </w:r>
-      <w:proofErr w:type="gramEnd"/>
-      <w:r>
-        <w:t>"             : "role2",</w:t>
-      </w:r>
-    </w:p>
-    <w:p>
-      <w:r>
-        <w:t xml:space="preserve">    "</w:t>
-      </w:r>
-      <w:proofErr w:type="gramStart"/>
-      <w:r>
-        <w:t>description</w:t>
-      </w:r>
-      <w:proofErr w:type="gramEnd"/>
-      <w:r>
-        <w:t xml:space="preserve">"       :"des2" </w:t>
+        <w:t xml:space="preserve">    "type"             : "role2",</w:t>
+      </w:r>
+    </w:p>
+    <w:p>
+      <w:r>
+        <w:t xml:space="preserve">    "description"       :"des2" </w:t>
       </w:r>
     </w:p>
     <w:p>
@@ -162,13 +125,8 @@
       </w:r>
     </w:p>
     <w:p>
-      <w:proofErr w:type="gramStart"/>
-      <w:r>
-        <w:t>Method :</w:t>
-      </w:r>
-      <w:proofErr w:type="gramEnd"/>
-      <w:r>
-        <w:t xml:space="preserve"> POST</w:t>
+      <w:r>
+        <w:t>Method : POST</w:t>
       </w:r>
     </w:p>
     <w:p>
@@ -178,7 +136,6 @@
           <w:u w:val="single"/>
         </w:rPr>
       </w:pPr>
-      <w:proofErr w:type="gramStart"/>
       <w:r>
         <w:rPr>
           <w:b/>
@@ -186,7 +143,6 @@
         </w:rPr>
         <w:t>fetch</w:t>
       </w:r>
-      <w:proofErr w:type="gramEnd"/>
       <w:r>
         <w:rPr>
           <w:b/>
@@ -196,18 +152,15 @@
       </w:r>
     </w:p>
     <w:p>
-      <w:proofErr w:type="spellStart"/>
-      <w:proofErr w:type="gramStart"/>
-      <w:r>
-        <w:t>url</w:t>
-      </w:r>
-      <w:proofErr w:type="spellEnd"/>
-      <w:r>
-        <w:t xml:space="preserve">  :</w:t>
-      </w:r>
-      <w:proofErr w:type="gramEnd"/>
-      <w:r>
-        <w:t xml:space="preserve"> </w:t>
+      <w:pPr>
+        <w:pStyle w:val="ListParagraph"/>
+        <w:numPr>
+          <w:ilvl w:val="0"/>
+          <w:numId w:val="2"/>
+        </w:numPr>
+      </w:pPr>
+      <w:r>
+        <w:t xml:space="preserve">url  : </w:t>
       </w:r>
       <w:r>
         <w:rPr>
@@ -221,54 +174,37 @@
       </w:r>
     </w:p>
     <w:p>
-      <w:proofErr w:type="gramStart"/>
-      <w:r>
-        <w:t>Method :</w:t>
-      </w:r>
-      <w:proofErr w:type="gramEnd"/>
-      <w:r>
-        <w:t xml:space="preserve"> GET</w:t>
-      </w:r>
-    </w:p>
-    <w:p>
-      <w:pPr>
-        <w:rPr>
-          <w:b/>
-          <w:u w:val="single"/>
-        </w:rPr>
-      </w:pPr>
-      <w:r>
-        <w:rPr>
-          <w:b/>
-          <w:u w:val="single"/>
-        </w:rPr>
-        <w:t xml:space="preserve">Update </w:t>
-      </w:r>
-      <w:proofErr w:type="gramStart"/>
-      <w:r>
-        <w:rPr>
-          <w:b/>
-          <w:u w:val="single"/>
-        </w:rPr>
-        <w:t>Role :</w:t>
-      </w:r>
-      <w:proofErr w:type="gramEnd"/>
-    </w:p>
-    <w:p>
-      <w:proofErr w:type="spellStart"/>
-      <w:proofErr w:type="gramStart"/>
-      <w:r>
-        <w:t>url</w:t>
-      </w:r>
-      <w:proofErr w:type="spellEnd"/>
-      <w:r>
-        <w:t xml:space="preserve">  :</w:t>
-      </w:r>
-      <w:proofErr w:type="gramEnd"/>
-      <w:r>
-        <w:t xml:space="preserve"> </w:t>
-      </w:r>
-      <w:r>
+      <w:pPr>
+        <w:ind w:firstLine="360"/>
+      </w:pPr>
+      <w:r>
+        <w:t>Method : GET</w:t>
+      </w:r>
+    </w:p>
+    <w:p>
+      <w:pPr>
+        <w:pStyle w:val="ListParagraph"/>
+        <w:numPr>
+          <w:ilvl w:val="0"/>
+          <w:numId w:val="2"/>
+        </w:numPr>
+      </w:pPr>
+      <w:hyperlink r:id="rId5" w:history="1">
+        <w:r>
+          <w:rPr>
+            <w:rStyle w:val="Hyperlink"/>
+            <w:rFonts w:ascii="Helvetica" w:hAnsi="Helvetica" w:cs="Helvetica"/>
+            <w:sz w:val="18"/>
+            <w:szCs w:val="18"/>
+            <w:shd w:val="clear" w:color="auto" w:fill="FAFAFA"/>
+          </w:rPr>
+          <w:t>http://localhost:3000/role?_id=598a361ac9ef9e1b404b0e83</w:t>
+        </w:r>
+      </w:hyperlink>
+    </w:p>
+    <w:p>
+      <w:pPr>
+        <w:pStyle w:val="ListParagraph"/>
         <w:rPr>
           <w:rFonts w:ascii="Helvetica" w:hAnsi="Helvetica" w:cs="Helvetica"/>
           <w:color w:val="505050"/>
@@ -276,74 +212,33 @@
           <w:szCs w:val="18"/>
           <w:shd w:val="clear" w:color="auto" w:fill="FAFAFA"/>
         </w:rPr>
-        <w:t>http://localhost:3000/role</w:t>
-      </w:r>
-    </w:p>
-    <w:p>
-      <w:proofErr w:type="gramStart"/>
-      <w:r>
-        <w:t>request :</w:t>
-      </w:r>
-      <w:proofErr w:type="gramEnd"/>
-      <w:r>
-        <w:t xml:space="preserve"> </w:t>
-      </w:r>
-      <w:r>
-        <w:t>{</w:t>
-      </w:r>
-    </w:p>
-    <w:p>
-      <w:r>
-        <w:t xml:space="preserve">            "_id": "598a29ebce48dc04d45b43c6",</w:t>
-      </w:r>
-    </w:p>
-    <w:p>
-      <w:r>
-        <w:t xml:space="preserve">            "</w:t>
-      </w:r>
-      <w:proofErr w:type="gramStart"/>
-      <w:r>
-        <w:t>type</w:t>
-      </w:r>
-      <w:proofErr w:type="gramEnd"/>
-      <w:r>
-        <w:t>": "role11",</w:t>
-      </w:r>
-    </w:p>
-    <w:p>
-      <w:r>
-        <w:t xml:space="preserve">            "</w:t>
-      </w:r>
-      <w:proofErr w:type="gramStart"/>
-      <w:r>
-        <w:t>description</w:t>
-      </w:r>
-      <w:proofErr w:type="gramEnd"/>
-      <w:r>
-        <w:t>": "des11"</w:t>
-      </w:r>
-    </w:p>
-    <w:p>
-      <w:r>
-        <w:t xml:space="preserve">            </w:t>
-      </w:r>
-    </w:p>
-    <w:p>
-      <w:r>
-        <w:t xml:space="preserve">        }</w:t>
-      </w:r>
-    </w:p>
-    <w:p>
-      <w:proofErr w:type="gramStart"/>
-      <w:r>
-        <w:t>Method :</w:t>
-      </w:r>
-      <w:proofErr w:type="gramEnd"/>
-      <w:r>
-        <w:t xml:space="preserve"> PUT</w:t>
-      </w:r>
-    </w:p>
-    <w:p/>
+      </w:pPr>
+      <w:r>
+        <w:rPr>
+          <w:rFonts w:ascii="Helvetica" w:hAnsi="Helvetica" w:cs="Helvetica"/>
+          <w:color w:val="505050"/>
+          <w:sz w:val="18"/>
+          <w:szCs w:val="18"/>
+          <w:shd w:val="clear" w:color="auto" w:fill="FAFAFA"/>
+        </w:rPr>
+        <w:t>Method: GET</w:t>
+      </w:r>
+    </w:p>
+    <w:p>
+      <w:pPr>
+        <w:pStyle w:val="ListParagraph"/>
+      </w:pPr>
+      <w:r>
+        <w:rPr>
+          <w:rFonts w:ascii="Helvetica" w:hAnsi="Helvetica" w:cs="Helvetica"/>
+          <w:color w:val="505050"/>
+          <w:sz w:val="18"/>
+          <w:szCs w:val="18"/>
+          <w:shd w:val="clear" w:color="auto" w:fill="FAFAFA"/>
+        </w:rPr>
+        <w:t>This is used to get the single role info based on the id</w:t>
+      </w:r>
+    </w:p>
     <w:p>
       <w:pPr>
         <w:rPr>
@@ -356,21 +251,84 @@
           <w:b/>
           <w:u w:val="single"/>
         </w:rPr>
+        <w:t>Update Role :</w:t>
+      </w:r>
+    </w:p>
+    <w:p>
+      <w:r>
+        <w:t xml:space="preserve">url  : </w:t>
+      </w:r>
+      <w:r>
+        <w:rPr>
+          <w:rFonts w:ascii="Helvetica" w:hAnsi="Helvetica" w:cs="Helvetica"/>
+          <w:color w:val="505050"/>
+          <w:sz w:val="18"/>
+          <w:szCs w:val="18"/>
+          <w:shd w:val="clear" w:color="auto" w:fill="FAFAFA"/>
+        </w:rPr>
+        <w:t>http://localhost:3000/role</w:t>
+      </w:r>
+    </w:p>
+    <w:p>
+      <w:r>
+        <w:t>request :</w:t>
+      </w:r>
+      <w:r>
+        <w:t xml:space="preserve"> </w:t>
+      </w:r>
+      <w:r>
+        <w:t>{</w:t>
+      </w:r>
+    </w:p>
+    <w:p>
+      <w:r>
+        <w:t xml:space="preserve">            "_id": "598a29ebce48dc04d45b43c6",</w:t>
+      </w:r>
+    </w:p>
+    <w:p>
+      <w:r>
+        <w:t xml:space="preserve">            "type": "role11",</w:t>
+      </w:r>
+    </w:p>
+    <w:p>
+      <w:r>
+        <w:t xml:space="preserve">            "description": "des11"</w:t>
+      </w:r>
+    </w:p>
+    <w:p>
+      <w:r>
+        <w:t xml:space="preserve">            </w:t>
+      </w:r>
+    </w:p>
+    <w:p>
+      <w:r>
+        <w:t xml:space="preserve">        }</w:t>
+      </w:r>
+    </w:p>
+    <w:p>
+      <w:r>
         <w:lastRenderedPageBreak/>
-        <w:t xml:space="preserve">Delete </w:t>
-      </w:r>
-      <w:proofErr w:type="gramStart"/>
-      <w:r>
+        <w:t>Method : PUT</w:t>
+      </w:r>
+    </w:p>
+    <w:p/>
+    <w:p>
+      <w:pPr>
         <w:rPr>
           <w:b/>
           <w:u w:val="single"/>
         </w:rPr>
-        <w:t>Role :</w:t>
-      </w:r>
-      <w:proofErr w:type="gramEnd"/>
-    </w:p>
-    <w:p>
-      <w:hyperlink r:id="rId5" w:history="1">
+      </w:pPr>
+      <w:r>
+        <w:rPr>
+          <w:b/>
+          <w:u w:val="single"/>
+        </w:rPr>
+        <w:t>Delete Role :</w:t>
+      </w:r>
+    </w:p>
+    <w:p>
+      <w:hyperlink r:id="rId6" w:history="1">
         <w:r>
           <w:rPr>
             <w:rStyle w:val="Hyperlink"/>
@@ -497,8 +455,100 @@
       </w:pPr>
     </w:lvl>
   </w:abstractNum>
+  <w:abstractNum w:abstractNumId="1">
+    <w:nsid w:val="36E47BB8"/>
+    <w:multiLevelType w:val="hybridMultilevel"/>
+    <w:tmpl w:val="7D00C532"/>
+    <w:lvl w:ilvl="0" w:tplc="0409000F">
+      <w:start w:val="1"/>
+      <w:numFmt w:val="decimal"/>
+      <w:lvlText w:val="%1."/>
+      <w:lvlJc w:val="left"/>
+      <w:pPr>
+        <w:ind w:left="720" w:hanging="360"/>
+      </w:pPr>
+      <w:rPr>
+        <w:rFonts w:hint="default"/>
+      </w:rPr>
+    </w:lvl>
+    <w:lvl w:ilvl="1" w:tplc="04090019" w:tentative="1">
+      <w:start w:val="1"/>
+      <w:numFmt w:val="lowerLetter"/>
+      <w:lvlText w:val="%2."/>
+      <w:lvlJc w:val="left"/>
+      <w:pPr>
+        <w:ind w:left="1440" w:hanging="360"/>
+      </w:pPr>
+    </w:lvl>
+    <w:lvl w:ilvl="2" w:tplc="0409001B" w:tentative="1">
+      <w:start w:val="1"/>
+      <w:numFmt w:val="lowerRoman"/>
+      <w:lvlText w:val="%3."/>
+      <w:lvlJc w:val="right"/>
+      <w:pPr>
+        <w:ind w:left="2160" w:hanging="180"/>
+      </w:pPr>
+    </w:lvl>
+    <w:lvl w:ilvl="3" w:tplc="0409000F" w:tentative="1">
+      <w:start w:val="1"/>
+      <w:numFmt w:val="decimal"/>
+      <w:lvlText w:val="%4."/>
+      <w:lvlJc w:val="left"/>
+      <w:pPr>
+        <w:ind w:left="2880" w:hanging="360"/>
+      </w:pPr>
+    </w:lvl>
+    <w:lvl w:ilvl="4" w:tplc="04090019" w:tentative="1">
+      <w:start w:val="1"/>
+      <w:numFmt w:val="lowerLetter"/>
+      <w:lvlText w:val="%5."/>
+      <w:lvlJc w:val="left"/>
+      <w:pPr>
+        <w:ind w:left="3600" w:hanging="360"/>
+      </w:pPr>
+    </w:lvl>
+    <w:lvl w:ilvl="5" w:tplc="0409001B" w:tentative="1">
+      <w:start w:val="1"/>
+      <w:numFmt w:val="lowerRoman"/>
+      <w:lvlText w:val="%6."/>
+      <w:lvlJc w:val="right"/>
+      <w:pPr>
+        <w:ind w:left="4320" w:hanging="180"/>
+      </w:pPr>
+    </w:lvl>
+    <w:lvl w:ilvl="6" w:tplc="0409000F" w:tentative="1">
+      <w:start w:val="1"/>
+      <w:numFmt w:val="decimal"/>
+      <w:lvlText w:val="%7."/>
+      <w:lvlJc w:val="left"/>
+      <w:pPr>
+        <w:ind w:left="5040" w:hanging="360"/>
+      </w:pPr>
+    </w:lvl>
+    <w:lvl w:ilvl="7" w:tplc="04090019" w:tentative="1">
+      <w:start w:val="1"/>
+      <w:numFmt w:val="lowerLetter"/>
+      <w:lvlText w:val="%8."/>
+      <w:lvlJc w:val="left"/>
+      <w:pPr>
+        <w:ind w:left="5760" w:hanging="360"/>
+      </w:pPr>
+    </w:lvl>
+    <w:lvl w:ilvl="8" w:tplc="0409001B" w:tentative="1">
+      <w:start w:val="1"/>
+      <w:numFmt w:val="lowerRoman"/>
+      <w:lvlText w:val="%9."/>
+      <w:lvlJc w:val="right"/>
+      <w:pPr>
+        <w:ind w:left="6480" w:hanging="180"/>
+      </w:pPr>
+    </w:lvl>
+  </w:abstractNum>
   <w:num w:numId="1">
     <w:abstractNumId w:val="0"/>
+  </w:num>
+  <w:num w:numId="2">
+    <w:abstractNumId w:val="1"/>
   </w:num>
 </w:numbering>
 </file>

</xml_diff>